<commit_message>
Added Domains to Explination
</commit_message>
<xml_diff>
--- a/ERExplination.docx
+++ b/ERExplination.docx
@@ -20,6 +20,50 @@
     </w:p>
     <w:p>
       <w:pPr>
+        <w:ind w:left="720" w:hanging="360"/>
+        <w:rPr>
+          <w:i/>
+          <w:iCs/>
+        </w:rPr>
+      </w:pPr>
+      <w:r>
+        <w:rPr>
+          <w:i/>
+          <w:iCs/>
+        </w:rPr>
+        <w:t>Domain</w:t>
+      </w:r>
+      <w:r>
+        <w:rPr>
+          <w:i/>
+          <w:iCs/>
+        </w:rPr>
+        <w:t xml:space="preserve"> of attributes</w:t>
+      </w:r>
+      <w:r>
+        <w:rPr>
+          <w:i/>
+          <w:iCs/>
+        </w:rPr>
+        <w:t xml:space="preserve"> </w:t>
+      </w:r>
+      <w:r>
+        <w:rPr>
+          <w:i/>
+          <w:iCs/>
+        </w:rPr>
+        <w:t>are</w:t>
+      </w:r>
+      <w:r>
+        <w:rPr>
+          <w:i/>
+          <w:iCs/>
+        </w:rPr>
+        <w:t xml:space="preserve"> in ()</w:t>
+      </w:r>
+    </w:p>
+    <w:p>
+      <w:pPr>
         <w:pStyle w:val="ListParagraph"/>
         <w:numPr>
           <w:ilvl w:val="0"/>
@@ -42,7 +86,26 @@
         </w:numPr>
       </w:pPr>
       <w:r>
-        <w:t>ID: This is the identifier for the User entity</w:t>
+        <w:t>ID</w:t>
+      </w:r>
+      <w:r>
+        <w:t xml:space="preserve"> (0-</w:t>
+      </w:r>
+      <w:r>
+        <w:rPr>
+          <w:rFonts w:cstheme="minorHAnsi"/>
+          <w:shd w:val="clear" w:color="auto" w:fill="FFFFFF"/>
+        </w:rPr>
+        <w:t>∞</w:t>
+      </w:r>
+      <w:r>
+        <w:t>)</w:t>
+      </w:r>
+      <w:r>
+        <w:t xml:space="preserve">: </w:t>
+      </w:r>
+      <w:r>
+        <w:t>This is the identifier for the User entity</w:t>
       </w:r>
       <w:r>
         <w:t>. Given that many users could have the same name a unique ID will be generated for each one.</w:t>
@@ -110,6 +173,19 @@
         <w:t>Weight</w:t>
       </w:r>
       <w:r>
+        <w:t xml:space="preserve"> (0-</w:t>
+      </w:r>
+      <w:r>
+        <w:rPr>
+          <w:rFonts w:cstheme="minorHAnsi"/>
+          <w:shd w:val="clear" w:color="auto" w:fill="FFFFFF"/>
+        </w:rPr>
+        <w:t>∞</w:t>
+      </w:r>
+      <w:r>
+        <w:t>)</w:t>
+      </w:r>
+      <w:r>
         <w:t>: The weight of the weight entity</w:t>
       </w:r>
     </w:p>
@@ -206,7 +282,23 @@
         </w:numPr>
       </w:pPr>
       <w:r>
-        <w:t>ID: The unique ID of the workout</w:t>
+        <w:t>ID</w:t>
+      </w:r>
+      <w:r>
+        <w:t xml:space="preserve"> (0-</w:t>
+      </w:r>
+      <w:r>
+        <w:rPr>
+          <w:rFonts w:cstheme="minorHAnsi"/>
+          <w:shd w:val="clear" w:color="auto" w:fill="FFFFFF"/>
+        </w:rPr>
+        <w:t>∞</w:t>
+      </w:r>
+      <w:r>
+        <w:t>)</w:t>
+      </w:r>
+      <w:r>
+        <w:t>: The unique ID of the workout</w:t>
       </w:r>
     </w:p>
     <w:p>
@@ -372,19 +464,63 @@
         </w:numPr>
       </w:pPr>
       <w:r>
-        <w:t>Grams Per Serving: Self explanatory</w:t>
-      </w:r>
-    </w:p>
-    <w:p>
-      <w:pPr>
-        <w:pStyle w:val="ListParagraph"/>
-        <w:numPr>
-          <w:ilvl w:val="1"/>
-          <w:numId w:val="1"/>
-        </w:numPr>
-      </w:pPr>
-      <w:r>
-        <w:t>Calories: the calories per serving</w:t>
+        <w:t>Grams Per Serving</w:t>
+      </w:r>
+      <w:r>
+        <w:t xml:space="preserve"> (1-</w:t>
+      </w:r>
+      <w:r>
+        <w:rPr>
+          <w:rFonts w:cstheme="minorHAnsi"/>
+          <w:shd w:val="clear" w:color="auto" w:fill="FFFFFF"/>
+        </w:rPr>
+        <w:t>∞</w:t>
+      </w:r>
+      <w:r>
+        <w:t>)</w:t>
+      </w:r>
+      <w:r>
+        <w:t>: Self explanatory</w:t>
+      </w:r>
+    </w:p>
+    <w:p>
+      <w:pPr>
+        <w:pStyle w:val="ListParagraph"/>
+        <w:numPr>
+          <w:ilvl w:val="1"/>
+          <w:numId w:val="1"/>
+        </w:numPr>
+      </w:pPr>
+      <w:r>
+        <w:t>Calories</w:t>
+      </w:r>
+      <w:r>
+        <w:t xml:space="preserve"> </w:t>
+      </w:r>
+      <w:r>
+        <w:t>(</w:t>
+      </w:r>
+      <w:r>
+        <w:t>1</w:t>
+      </w:r>
+      <w:r>
+        <w:t>-</w:t>
+      </w:r>
+      <w:r>
+        <w:rPr>
+          <w:rFonts w:cstheme="minorHAnsi"/>
+          <w:shd w:val="clear" w:color="auto" w:fill="FFFFFF"/>
+        </w:rPr>
+        <w:t>∞</w:t>
+      </w:r>
+      <w:r>
+        <w:t>)</w:t>
+      </w:r>
+      <w:r>
+        <w:t xml:space="preserve">: the calories </w:t>
+      </w:r>
+      <w:r>
+        <w:t>ounce</w:t>
       </w:r>
     </w:p>
     <w:p>
@@ -423,7 +559,32 @@
         </w:numPr>
       </w:pPr>
       <w:r>
-        <w:t>Recommended Daily Dose: Self explanatory</w:t>
+        <w:t>Recommended Daily Dose</w:t>
+      </w:r>
+      <w:r>
+        <w:t xml:space="preserve"> </w:t>
+      </w:r>
+      <w:r>
+        <w:t>(</w:t>
+      </w:r>
+      <w:r>
+        <w:t>1</w:t>
+      </w:r>
+      <w:r>
+        <w:t>-</w:t>
+      </w:r>
+      <w:r>
+        <w:rPr>
+          <w:rFonts w:cstheme="minorHAnsi"/>
+          <w:shd w:val="clear" w:color="auto" w:fill="FFFFFF"/>
+        </w:rPr>
+        <w:t>∞</w:t>
+      </w:r>
+      <w:r>
+        <w:t>)</w:t>
+      </w:r>
+      <w:r>
+        <w:t>: Self explanatory</w:t>
       </w:r>
     </w:p>
     <w:p>
@@ -540,6 +701,7 @@
         </w:numPr>
       </w:pPr>
       <w:r>
+        <w:lastRenderedPageBreak/>
         <w:t>Cardinality:</w:t>
       </w:r>
     </w:p>
@@ -552,7 +714,6 @@
         </w:numPr>
       </w:pPr>
       <w:r>
-        <w:lastRenderedPageBreak/>
         <w:t>User (1,</w:t>
       </w:r>
       <w:r>

</xml_diff>